<commit_message>
Update AT02 - Technology Evaluation Report By Richard Pountney.docx
</commit_message>
<xml_diff>
--- a/Informational Technology (Game Design)/Part 2 Redo/Identify & evaluate emerging technologies & practices/AT02/AT02 - Technology Evaluation Report By Richard Pountney.docx
+++ b/Informational Technology (Game Design)/Part 2 Redo/Identify & evaluate emerging technologies & practices/AT02/AT02 - Technology Evaluation Report By Richard Pountney.docx
@@ -29,7 +29,13 @@
     <w:p/>
     <w:p>
       <w:r>
-        <w:t>Report by &lt;Insert name here&gt;</w:t>
+        <w:t xml:space="preserve">Report by </w:t>
+      </w:r>
+      <w:r>
+        <w:rPr>
+          <w:rStyle w:val="MyStyleChar"/>
+        </w:rPr>
+        <w:t>Richard Pountney</w:t>
       </w:r>
     </w:p>
     <w:p/>
@@ -189,7 +195,20 @@
                 <w:rStyle w:val="Hyperlink"/>
                 <w:noProof/>
               </w:rPr>
-              <w:t>Technology 1 – &lt;enter technology here&gt;</w:t>
+              <w:t>Technology 1 –</w:t>
+            </w:r>
+            <w:r>
+              <w:rPr>
+                <w:rStyle w:val="Hyperlink"/>
+                <w:noProof/>
+              </w:rPr>
+              <w:t xml:space="preserve"> </w:t>
+            </w:r>
+            <w:r>
+              <w:rPr>
+                <w:rFonts w:cstheme="minorHAnsi"/>
+              </w:rPr>
+              <w:t>XR Industries</w:t>
             </w:r>
             <w:r>
               <w:rPr>
@@ -679,7 +698,14 @@
                 <w:rStyle w:val="Hyperlink"/>
                 <w:noProof/>
               </w:rPr>
-              <w:t>Technology 2 – &lt;enter technology here&gt;</w:t>
+              <w:t xml:space="preserve">Technology 2 – </w:t>
+            </w:r>
+            <w:r>
+              <w:rPr>
+                <w:rStyle w:val="Hyperlink"/>
+                <w:noProof/>
+              </w:rPr>
+              <w:t>High Depth Graphics</w:t>
             </w:r>
             <w:r>
               <w:rPr>
@@ -1169,7 +1195,28 @@
                 <w:rStyle w:val="Hyperlink"/>
                 <w:noProof/>
               </w:rPr>
-              <w:t>Technology 3 – &lt;enter technology here&gt;</w:t>
+              <w:t xml:space="preserve">Technology 3 – </w:t>
+            </w:r>
+            <w:r>
+              <w:rPr>
+                <w:rStyle w:val="Hyperlink"/>
+                <w:noProof/>
+              </w:rPr>
+              <w:t>Game Engins/</w:t>
+            </w:r>
+            <w:r>
+              <w:rPr>
+                <w:rStyle w:val="Hyperlink"/>
+                <w:noProof/>
+              </w:rPr>
+              <w:t>S</w:t>
+            </w:r>
+            <w:r>
+              <w:rPr>
+                <w:rStyle w:val="Hyperlink"/>
+                <w:noProof/>
+              </w:rPr>
+              <w:t>oftware</w:t>
             </w:r>
             <w:r>
               <w:rPr>
@@ -4414,7 +4461,6 @@
         <w:tab/>
         <w:t xml:space="preserve">XR </w:t>
       </w:r>
-      <w:proofErr w:type="spellStart"/>
       <w:r>
         <w:rPr>
           <w:rFonts w:ascii="Tahoma" w:hAnsi="Tahoma" w:cs="Tahoma"/>
@@ -4422,9 +4468,8 @@
           <w:bCs/>
           <w:sz w:val="20"/>
         </w:rPr>
-        <w:t>Industrys</w:t>
-      </w:r>
-      <w:proofErr w:type="spellEnd"/>
+        <w:t>Industries</w:t>
+      </w:r>
     </w:p>
     <w:tbl>
       <w:tblPr>
@@ -4756,8 +4801,18 @@
           <w:sz w:val="20"/>
         </w:rPr>
         <w:tab/>
+      </w:r>
+      <w:bookmarkStart w:id="1" w:name="_Hlk147225623"/>
+      <w:r>
+        <w:rPr>
+          <w:rFonts w:ascii="Tahoma" w:hAnsi="Tahoma" w:cs="Tahoma"/>
+          <w:b/>
+          <w:bCs/>
+          <w:sz w:val="20"/>
+        </w:rPr>
         <w:t>High Depth Graphics</w:t>
       </w:r>
+      <w:bookmarkEnd w:id="1"/>
     </w:p>
     <w:tbl>
       <w:tblPr>
@@ -5046,9 +5101,8 @@
           <w:sz w:val="20"/>
         </w:rPr>
         <w:tab/>
-        <w:t>Game Engins/</w:t>
-      </w:r>
-      <w:proofErr w:type="spellStart"/>
+      </w:r>
+      <w:bookmarkStart w:id="2" w:name="_Hlk147225653"/>
       <w:r>
         <w:rPr>
           <w:rFonts w:ascii="Tahoma" w:hAnsi="Tahoma" w:cs="Tahoma"/>
@@ -5056,9 +5110,18 @@
           <w:bCs/>
           <w:sz w:val="20"/>
         </w:rPr>
-        <w:t>softwars</w:t>
-      </w:r>
-      <w:proofErr w:type="spellEnd"/>
+        <w:t>Game Engins/</w:t>
+      </w:r>
+      <w:r>
+        <w:rPr>
+          <w:rFonts w:ascii="Tahoma" w:hAnsi="Tahoma" w:cs="Tahoma"/>
+          <w:b/>
+          <w:bCs/>
+          <w:sz w:val="20"/>
+        </w:rPr>
+        <w:t>software</w:t>
+      </w:r>
+      <w:bookmarkEnd w:id="2"/>
     </w:p>
     <w:tbl>
       <w:tblPr>
@@ -5330,7 +5393,7 @@
       <w:pPr>
         <w:pStyle w:val="Title"/>
       </w:pPr>
-      <w:bookmarkStart w:id="1" w:name="_Hlk121315620"/>
+      <w:bookmarkStart w:id="3" w:name="_Hlk121315620"/>
       <w:r>
         <w:t>Task 2</w:t>
       </w:r>
@@ -5341,17 +5404,17 @@
         <w:t>Evaluation</w:t>
       </w:r>
     </w:p>
-    <w:bookmarkEnd w:id="1"/>
+    <w:bookmarkEnd w:id="3"/>
     <w:p/>
     <w:p>
       <w:pPr>
         <w:pStyle w:val="Heading1"/>
       </w:pPr>
-      <w:bookmarkStart w:id="2" w:name="_Toc128046811"/>
+      <w:bookmarkStart w:id="4" w:name="_Toc128046811"/>
       <w:r>
         <w:t>Part 1 - Emerging Technology Analysis</w:t>
       </w:r>
-      <w:bookmarkEnd w:id="2"/>
+      <w:bookmarkEnd w:id="4"/>
     </w:p>
     <w:p/>
     <w:p>
@@ -5551,7 +5614,7 @@
       <w:pPr>
         <w:pStyle w:val="Heading2"/>
       </w:pPr>
-      <w:bookmarkStart w:id="3" w:name="_Toc128046812"/>
+      <w:bookmarkStart w:id="5" w:name="_Toc128046812"/>
       <w:r>
         <w:t>Technology</w:t>
       </w:r>
@@ -5561,20 +5624,20 @@
       <w:r>
         <w:t>&lt;enter technology here&gt;</w:t>
       </w:r>
-      <w:bookmarkEnd w:id="3"/>
+      <w:bookmarkEnd w:id="5"/>
     </w:p>
     <w:p>
       <w:pPr>
         <w:pStyle w:val="Heading3"/>
       </w:pPr>
-      <w:bookmarkStart w:id="4" w:name="_Toc128046813"/>
+      <w:bookmarkStart w:id="6" w:name="_Toc128046813"/>
       <w:r>
         <w:t xml:space="preserve">1.1 </w:t>
       </w:r>
       <w:r>
         <w:t>Overview</w:t>
       </w:r>
-      <w:bookmarkEnd w:id="4"/>
+      <w:bookmarkEnd w:id="6"/>
     </w:p>
     <w:p>
       <w:r>
@@ -5613,14 +5676,14 @@
       <w:pPr>
         <w:pStyle w:val="Heading3"/>
       </w:pPr>
-      <w:bookmarkStart w:id="5" w:name="_Toc128046814"/>
+      <w:bookmarkStart w:id="7" w:name="_Toc128046814"/>
       <w:r>
         <w:t xml:space="preserve">1.2 </w:t>
       </w:r>
       <w:r>
         <w:t>Features and functions</w:t>
       </w:r>
-      <w:bookmarkEnd w:id="5"/>
+      <w:bookmarkEnd w:id="7"/>
     </w:p>
     <w:p>
       <w:r>
@@ -5651,7 +5714,7 @@
       <w:pPr>
         <w:pStyle w:val="Heading3"/>
       </w:pPr>
-      <w:bookmarkStart w:id="6" w:name="_Toc128046815"/>
+      <w:bookmarkStart w:id="8" w:name="_Toc128046815"/>
       <w:r>
         <w:t xml:space="preserve">1.3 </w:t>
       </w:r>
@@ -5661,7 +5724,7 @@
       <w:r>
         <w:t>your chosen technology</w:t>
       </w:r>
-      <w:bookmarkEnd w:id="6"/>
+      <w:bookmarkEnd w:id="8"/>
     </w:p>
     <w:p>
       <w:r>
@@ -5686,7 +5749,7 @@
       <w:pPr>
         <w:pStyle w:val="Heading3"/>
       </w:pPr>
-      <w:bookmarkStart w:id="7" w:name="_Toc128046816"/>
+      <w:bookmarkStart w:id="9" w:name="_Toc128046816"/>
       <w:r>
         <w:t xml:space="preserve">1.4 </w:t>
       </w:r>
@@ -5696,7 +5759,7 @@
       <w:r>
         <w:t>your chosen technology</w:t>
       </w:r>
-      <w:bookmarkEnd w:id="7"/>
+      <w:bookmarkEnd w:id="9"/>
     </w:p>
     <w:p>
       <w:r>
@@ -5724,14 +5787,14 @@
       <w:pPr>
         <w:pStyle w:val="Heading3"/>
       </w:pPr>
-      <w:bookmarkStart w:id="8" w:name="_Toc128046817"/>
+      <w:bookmarkStart w:id="10" w:name="_Toc128046817"/>
       <w:r>
         <w:t xml:space="preserve">1.5 </w:t>
       </w:r>
       <w:r>
         <w:t>Organisational alignment</w:t>
       </w:r>
-      <w:bookmarkEnd w:id="8"/>
+      <w:bookmarkEnd w:id="10"/>
     </w:p>
     <w:p>
       <w:r>
@@ -5771,11 +5834,11 @@
       <w:pPr>
         <w:pStyle w:val="Heading3"/>
       </w:pPr>
-      <w:bookmarkStart w:id="9" w:name="_Toc128046818"/>
+      <w:bookmarkStart w:id="11" w:name="_Toc128046818"/>
       <w:r>
         <w:t>1.6 Business impacts</w:t>
       </w:r>
-      <w:bookmarkEnd w:id="9"/>
+      <w:bookmarkEnd w:id="11"/>
     </w:p>
     <w:p>
       <w:r>
@@ -5817,24 +5880,24 @@
       <w:pPr>
         <w:pStyle w:val="Heading2"/>
       </w:pPr>
-      <w:bookmarkStart w:id="10" w:name="_Toc128046819"/>
+      <w:bookmarkStart w:id="12" w:name="_Toc128046819"/>
       <w:r>
         <w:t>Technology 2 – &lt;enter technology here&gt;</w:t>
       </w:r>
-      <w:bookmarkEnd w:id="10"/>
+      <w:bookmarkEnd w:id="12"/>
     </w:p>
     <w:p>
       <w:pPr>
         <w:pStyle w:val="Heading3"/>
       </w:pPr>
-      <w:bookmarkStart w:id="11" w:name="_Toc128046820"/>
+      <w:bookmarkStart w:id="13" w:name="_Toc128046820"/>
       <w:r>
         <w:t>2</w:t>
       </w:r>
       <w:r>
         <w:t>.1 Overview</w:t>
       </w:r>
-      <w:bookmarkEnd w:id="11"/>
+      <w:bookmarkEnd w:id="13"/>
     </w:p>
     <w:p>
       <w:r>
@@ -5855,14 +5918,14 @@
       <w:pPr>
         <w:pStyle w:val="Heading3"/>
       </w:pPr>
-      <w:bookmarkStart w:id="12" w:name="_Toc128046821"/>
+      <w:bookmarkStart w:id="14" w:name="_Toc128046821"/>
       <w:r>
         <w:t>2</w:t>
       </w:r>
       <w:r>
         <w:t>.2 Features and functions</w:t>
       </w:r>
-      <w:bookmarkEnd w:id="12"/>
+      <w:bookmarkEnd w:id="14"/>
     </w:p>
     <w:p>
       <w:r>
@@ -5887,14 +5950,14 @@
       <w:pPr>
         <w:pStyle w:val="Heading3"/>
       </w:pPr>
-      <w:bookmarkStart w:id="13" w:name="_Toc128046822"/>
+      <w:bookmarkStart w:id="15" w:name="_Toc128046822"/>
       <w:r>
         <w:t>2</w:t>
       </w:r>
       <w:r>
         <w:t>.3 Advantages of using your chosen technology</w:t>
       </w:r>
-      <w:bookmarkEnd w:id="13"/>
+      <w:bookmarkEnd w:id="15"/>
     </w:p>
     <w:p>
       <w:r>
@@ -5910,14 +5973,14 @@
       <w:pPr>
         <w:pStyle w:val="Heading3"/>
       </w:pPr>
-      <w:bookmarkStart w:id="14" w:name="_Toc128046823"/>
+      <w:bookmarkStart w:id="16" w:name="_Toc128046823"/>
       <w:r>
         <w:t>2</w:t>
       </w:r>
       <w:r>
         <w:t>.4 Disadvantages of using your chosen technology</w:t>
       </w:r>
-      <w:bookmarkEnd w:id="14"/>
+      <w:bookmarkEnd w:id="16"/>
     </w:p>
     <w:p>
       <w:r>
@@ -5933,14 +5996,14 @@
       <w:pPr>
         <w:pStyle w:val="Heading3"/>
       </w:pPr>
-      <w:bookmarkStart w:id="15" w:name="_Toc128046824"/>
+      <w:bookmarkStart w:id="17" w:name="_Toc128046824"/>
       <w:r>
         <w:t>2</w:t>
       </w:r>
       <w:r>
         <w:t>.5 Organisational alignment</w:t>
       </w:r>
-      <w:bookmarkEnd w:id="15"/>
+      <w:bookmarkEnd w:id="17"/>
     </w:p>
     <w:p>
       <w:r>
@@ -5971,14 +6034,14 @@
       <w:pPr>
         <w:pStyle w:val="Heading3"/>
       </w:pPr>
-      <w:bookmarkStart w:id="16" w:name="_Toc128046825"/>
+      <w:bookmarkStart w:id="18" w:name="_Toc128046825"/>
       <w:r>
         <w:t>2</w:t>
       </w:r>
       <w:r>
         <w:t>.6 Business impacts</w:t>
       </w:r>
-      <w:bookmarkEnd w:id="16"/>
+      <w:bookmarkEnd w:id="18"/>
     </w:p>
     <w:p>
       <w:r>
@@ -5994,27 +6057,27 @@
       <w:pPr>
         <w:pStyle w:val="Heading2"/>
       </w:pPr>
-      <w:bookmarkStart w:id="17" w:name="_Toc128046826"/>
+      <w:bookmarkStart w:id="19" w:name="_Toc128046826"/>
       <w:r>
         <w:t>Technology 3</w:t>
       </w:r>
       <w:r>
         <w:t xml:space="preserve"> – &lt;enter technology here&gt;</w:t>
       </w:r>
-      <w:bookmarkEnd w:id="17"/>
+      <w:bookmarkEnd w:id="19"/>
     </w:p>
     <w:p>
       <w:pPr>
         <w:pStyle w:val="Heading3"/>
       </w:pPr>
-      <w:bookmarkStart w:id="18" w:name="_Toc128046827"/>
+      <w:bookmarkStart w:id="20" w:name="_Toc128046827"/>
       <w:r>
         <w:t>3</w:t>
       </w:r>
       <w:r>
         <w:t>.1 Overview</w:t>
       </w:r>
-      <w:bookmarkEnd w:id="18"/>
+      <w:bookmarkEnd w:id="20"/>
     </w:p>
     <w:p>
       <w:r>
@@ -6035,14 +6098,14 @@
       <w:pPr>
         <w:pStyle w:val="Heading3"/>
       </w:pPr>
-      <w:bookmarkStart w:id="19" w:name="_Toc128046828"/>
+      <w:bookmarkStart w:id="21" w:name="_Toc128046828"/>
       <w:r>
         <w:t>3</w:t>
       </w:r>
       <w:r>
         <w:t>.2 Features and functions</w:t>
       </w:r>
-      <w:bookmarkEnd w:id="19"/>
+      <w:bookmarkEnd w:id="21"/>
     </w:p>
     <w:p>
       <w:r>
@@ -6067,14 +6130,14 @@
       <w:pPr>
         <w:pStyle w:val="Heading3"/>
       </w:pPr>
-      <w:bookmarkStart w:id="20" w:name="_Toc128046829"/>
+      <w:bookmarkStart w:id="22" w:name="_Toc128046829"/>
       <w:r>
         <w:t>3</w:t>
       </w:r>
       <w:r>
         <w:t>.3 Advantages of using your chosen technology</w:t>
       </w:r>
-      <w:bookmarkEnd w:id="20"/>
+      <w:bookmarkEnd w:id="22"/>
     </w:p>
     <w:p>
       <w:r>
@@ -6090,14 +6153,14 @@
       <w:pPr>
         <w:pStyle w:val="Heading3"/>
       </w:pPr>
-      <w:bookmarkStart w:id="21" w:name="_Toc128046830"/>
+      <w:bookmarkStart w:id="23" w:name="_Toc128046830"/>
       <w:r>
         <w:t>3</w:t>
       </w:r>
       <w:r>
         <w:t>.4 Disadvantages of using your chosen technology</w:t>
       </w:r>
-      <w:bookmarkEnd w:id="21"/>
+      <w:bookmarkEnd w:id="23"/>
     </w:p>
     <w:p>
       <w:r>
@@ -6113,14 +6176,14 @@
       <w:pPr>
         <w:pStyle w:val="Heading3"/>
       </w:pPr>
-      <w:bookmarkStart w:id="22" w:name="_Toc128046831"/>
+      <w:bookmarkStart w:id="24" w:name="_Toc128046831"/>
       <w:r>
         <w:t>3</w:t>
       </w:r>
       <w:r>
         <w:t>.5 Organisational alignment</w:t>
       </w:r>
-      <w:bookmarkEnd w:id="22"/>
+      <w:bookmarkEnd w:id="24"/>
     </w:p>
     <w:p>
       <w:r>
@@ -6148,14 +6211,14 @@
       <w:pPr>
         <w:pStyle w:val="Heading3"/>
       </w:pPr>
-      <w:bookmarkStart w:id="23" w:name="_Toc128046832"/>
+      <w:bookmarkStart w:id="25" w:name="_Toc128046832"/>
       <w:r>
         <w:t>3</w:t>
       </w:r>
       <w:r>
         <w:t>.6 Business impacts</w:t>
       </w:r>
-      <w:bookmarkEnd w:id="23"/>
+      <w:bookmarkEnd w:id="25"/>
     </w:p>
     <w:p>
       <w:r>
@@ -6171,22 +6234,22 @@
       <w:pPr>
         <w:pStyle w:val="Heading2"/>
       </w:pPr>
-      <w:bookmarkStart w:id="24" w:name="_Toc128046833"/>
+      <w:bookmarkStart w:id="26" w:name="_Toc128046833"/>
       <w:r>
         <w:t>Feedback</w:t>
       </w:r>
-      <w:bookmarkEnd w:id="24"/>
+      <w:bookmarkEnd w:id="26"/>
     </w:p>
     <w:p/>
     <w:p>
       <w:pPr>
         <w:pStyle w:val="Heading3"/>
       </w:pPr>
-      <w:bookmarkStart w:id="25" w:name="_Toc128046834"/>
+      <w:bookmarkStart w:id="27" w:name="_Toc128046834"/>
       <w:r>
         <w:t>4.1 Feedback</w:t>
       </w:r>
-      <w:bookmarkEnd w:id="25"/>
+      <w:bookmarkEnd w:id="27"/>
     </w:p>
     <w:p>
       <w:r>
@@ -6241,12 +6304,12 @@
       <w:pPr>
         <w:pStyle w:val="Heading1"/>
       </w:pPr>
-      <w:bookmarkStart w:id="26" w:name="_Toc128046835"/>
+      <w:bookmarkStart w:id="28" w:name="_Toc128046835"/>
       <w:r>
         <w:lastRenderedPageBreak/>
         <w:t>Part 2 – Emerging Practices Analysis</w:t>
       </w:r>
-      <w:bookmarkEnd w:id="26"/>
+      <w:bookmarkEnd w:id="28"/>
     </w:p>
     <w:p/>
     <w:p>
@@ -6321,7 +6384,7 @@
       <w:pPr>
         <w:pStyle w:val="Heading2"/>
       </w:pPr>
-      <w:bookmarkStart w:id="27" w:name="_Toc128046836"/>
+      <w:bookmarkStart w:id="29" w:name="_Toc128046836"/>
       <w:r>
         <w:t xml:space="preserve">Option 1 – </w:t>
       </w:r>
@@ -6332,21 +6395,21 @@
       <w:r>
         <w:t>website</w:t>
       </w:r>
-      <w:bookmarkEnd w:id="27"/>
+      <w:bookmarkEnd w:id="29"/>
       <w:proofErr w:type="gramEnd"/>
     </w:p>
     <w:p>
       <w:pPr>
         <w:pStyle w:val="Heading3"/>
       </w:pPr>
-      <w:bookmarkStart w:id="28" w:name="_Toc128046837"/>
+      <w:bookmarkStart w:id="30" w:name="_Toc128046837"/>
       <w:r>
         <w:t>1</w:t>
       </w:r>
       <w:r>
         <w:t>.1 Overview</w:t>
       </w:r>
-      <w:bookmarkEnd w:id="28"/>
+      <w:bookmarkEnd w:id="30"/>
     </w:p>
     <w:p>
       <w:r>
@@ -6358,14 +6421,14 @@
       <w:pPr>
         <w:pStyle w:val="Heading3"/>
       </w:pPr>
-      <w:bookmarkStart w:id="29" w:name="_Toc128046838"/>
+      <w:bookmarkStart w:id="31" w:name="_Toc128046838"/>
       <w:r>
         <w:t>1</w:t>
       </w:r>
       <w:r>
         <w:t>.2 Features and functions of the emerging practice</w:t>
       </w:r>
-      <w:bookmarkEnd w:id="29"/>
+      <w:bookmarkEnd w:id="31"/>
     </w:p>
     <w:p>
       <w:r>
@@ -6377,14 +6440,14 @@
       <w:pPr>
         <w:pStyle w:val="Heading3"/>
       </w:pPr>
-      <w:bookmarkStart w:id="30" w:name="_Toc128046839"/>
+      <w:bookmarkStart w:id="32" w:name="_Toc128046839"/>
       <w:r>
         <w:t>1</w:t>
       </w:r>
       <w:r>
         <w:t>.3 Advantages of the emerging practice</w:t>
       </w:r>
-      <w:bookmarkEnd w:id="30"/>
+      <w:bookmarkEnd w:id="32"/>
     </w:p>
     <w:p>
       <w:r>
@@ -6396,14 +6459,14 @@
       <w:pPr>
         <w:pStyle w:val="Heading3"/>
       </w:pPr>
-      <w:bookmarkStart w:id="31" w:name="_Toc128046840"/>
+      <w:bookmarkStart w:id="33" w:name="_Toc128046840"/>
       <w:r>
         <w:t>1</w:t>
       </w:r>
       <w:r>
         <w:t>.4 Disadvantages of the emerging practice</w:t>
       </w:r>
-      <w:bookmarkEnd w:id="31"/>
+      <w:bookmarkEnd w:id="33"/>
     </w:p>
     <w:p>
       <w:r>
@@ -6415,14 +6478,14 @@
       <w:pPr>
         <w:pStyle w:val="Heading3"/>
       </w:pPr>
-      <w:bookmarkStart w:id="32" w:name="_Toc128046841"/>
+      <w:bookmarkStart w:id="34" w:name="_Toc128046841"/>
       <w:r>
         <w:t>1</w:t>
       </w:r>
       <w:r>
         <w:t>.5 Organisational alignment</w:t>
       </w:r>
-      <w:bookmarkEnd w:id="32"/>
+      <w:bookmarkEnd w:id="34"/>
     </w:p>
     <w:p>
       <w:r>
@@ -6443,14 +6506,14 @@
       <w:pPr>
         <w:pStyle w:val="Heading3"/>
       </w:pPr>
-      <w:bookmarkStart w:id="33" w:name="_Toc128046842"/>
+      <w:bookmarkStart w:id="35" w:name="_Toc128046842"/>
       <w:r>
         <w:t>1</w:t>
       </w:r>
       <w:r>
         <w:t>.6 Business impacts</w:t>
       </w:r>
-      <w:bookmarkEnd w:id="33"/>
+      <w:bookmarkEnd w:id="35"/>
     </w:p>
     <w:p>
       <w:r>
@@ -6462,7 +6525,7 @@
       <w:pPr>
         <w:pStyle w:val="Heading2"/>
       </w:pPr>
-      <w:bookmarkStart w:id="34" w:name="_Toc128046843"/>
+      <w:bookmarkStart w:id="36" w:name="_Toc128046843"/>
       <w:r>
         <w:t xml:space="preserve">Option 2 – </w:t>
       </w:r>
@@ -6479,18 +6542,18 @@
       <w:r>
         <w:t>Hotel</w:t>
       </w:r>
-      <w:bookmarkEnd w:id="34"/>
+      <w:bookmarkEnd w:id="36"/>
       <w:proofErr w:type="gramEnd"/>
     </w:p>
     <w:p>
       <w:pPr>
         <w:pStyle w:val="Heading3"/>
       </w:pPr>
-      <w:bookmarkStart w:id="35" w:name="_Toc128046844"/>
+      <w:bookmarkStart w:id="37" w:name="_Toc128046844"/>
       <w:r>
         <w:t>2.1 Overview</w:t>
       </w:r>
-      <w:bookmarkEnd w:id="35"/>
+      <w:bookmarkEnd w:id="37"/>
     </w:p>
     <w:p>
       <w:r>
@@ -6502,11 +6565,11 @@
       <w:pPr>
         <w:pStyle w:val="Heading3"/>
       </w:pPr>
-      <w:bookmarkStart w:id="36" w:name="_Toc128046845"/>
+      <w:bookmarkStart w:id="38" w:name="_Toc128046845"/>
       <w:r>
         <w:t>2.2 Features and functions of the emerging practice</w:t>
       </w:r>
-      <w:bookmarkEnd w:id="36"/>
+      <w:bookmarkEnd w:id="38"/>
     </w:p>
     <w:p>
       <w:r>
@@ -6518,11 +6581,11 @@
       <w:pPr>
         <w:pStyle w:val="Heading3"/>
       </w:pPr>
-      <w:bookmarkStart w:id="37" w:name="_Toc128046846"/>
+      <w:bookmarkStart w:id="39" w:name="_Toc128046846"/>
       <w:r>
         <w:t>2.3 Advantages of the emerging practice</w:t>
       </w:r>
-      <w:bookmarkEnd w:id="37"/>
+      <w:bookmarkEnd w:id="39"/>
     </w:p>
     <w:p>
       <w:r>
@@ -6534,11 +6597,11 @@
       <w:pPr>
         <w:pStyle w:val="Heading3"/>
       </w:pPr>
-      <w:bookmarkStart w:id="38" w:name="_Toc128046847"/>
+      <w:bookmarkStart w:id="40" w:name="_Toc128046847"/>
       <w:r>
         <w:t>2.4 Disadvantages of the emerging practice</w:t>
       </w:r>
-      <w:bookmarkEnd w:id="38"/>
+      <w:bookmarkEnd w:id="40"/>
     </w:p>
     <w:p>
       <w:r>
@@ -6550,11 +6613,11 @@
       <w:pPr>
         <w:pStyle w:val="Heading3"/>
       </w:pPr>
-      <w:bookmarkStart w:id="39" w:name="_Toc128046848"/>
+      <w:bookmarkStart w:id="41" w:name="_Toc128046848"/>
       <w:r>
         <w:t>2.5 Organisational alignment</w:t>
       </w:r>
-      <w:bookmarkEnd w:id="39"/>
+      <w:bookmarkEnd w:id="41"/>
     </w:p>
     <w:p>
       <w:r>
@@ -6575,11 +6638,11 @@
       <w:pPr>
         <w:pStyle w:val="Heading3"/>
       </w:pPr>
-      <w:bookmarkStart w:id="40" w:name="_Toc128046849"/>
+      <w:bookmarkStart w:id="42" w:name="_Toc128046849"/>
       <w:r>
         <w:t>2.6 Business impacts</w:t>
       </w:r>
-      <w:bookmarkEnd w:id="40"/>
+      <w:bookmarkEnd w:id="42"/>
     </w:p>
     <w:p>
       <w:r>
@@ -6591,7 +6654,7 @@
       <w:pPr>
         <w:pStyle w:val="Heading2"/>
       </w:pPr>
-      <w:bookmarkStart w:id="41" w:name="_Toc128046850"/>
+      <w:bookmarkStart w:id="43" w:name="_Toc128046850"/>
       <w:r>
         <w:t xml:space="preserve">Option </w:t>
       </w:r>
@@ -6604,20 +6667,20 @@
       <w:r>
         <w:t>Autoscaling EC2 instances</w:t>
       </w:r>
-      <w:bookmarkEnd w:id="41"/>
+      <w:bookmarkEnd w:id="43"/>
     </w:p>
     <w:p>
       <w:pPr>
         <w:pStyle w:val="Heading3"/>
       </w:pPr>
-      <w:bookmarkStart w:id="42" w:name="_Toc128046851"/>
+      <w:bookmarkStart w:id="44" w:name="_Toc128046851"/>
       <w:r>
         <w:t>3</w:t>
       </w:r>
       <w:r>
         <w:t>.1 Overview</w:t>
       </w:r>
-      <w:bookmarkEnd w:id="42"/>
+      <w:bookmarkEnd w:id="44"/>
     </w:p>
     <w:p>
       <w:r>
@@ -6629,14 +6692,14 @@
       <w:pPr>
         <w:pStyle w:val="Heading3"/>
       </w:pPr>
-      <w:bookmarkStart w:id="43" w:name="_Toc128046852"/>
+      <w:bookmarkStart w:id="45" w:name="_Toc128046852"/>
       <w:r>
         <w:t>3</w:t>
       </w:r>
       <w:r>
         <w:t>.2 Features and functions of the emerging practice</w:t>
       </w:r>
-      <w:bookmarkEnd w:id="43"/>
+      <w:bookmarkEnd w:id="45"/>
     </w:p>
     <w:p>
       <w:r>
@@ -6648,14 +6711,14 @@
       <w:pPr>
         <w:pStyle w:val="Heading3"/>
       </w:pPr>
-      <w:bookmarkStart w:id="44" w:name="_Toc128046853"/>
+      <w:bookmarkStart w:id="46" w:name="_Toc128046853"/>
       <w:r>
         <w:t>3</w:t>
       </w:r>
       <w:r>
         <w:t>.3 Advantages of the emerging practice</w:t>
       </w:r>
-      <w:bookmarkEnd w:id="44"/>
+      <w:bookmarkEnd w:id="46"/>
     </w:p>
     <w:p>
       <w:r>
@@ -6667,14 +6730,14 @@
       <w:pPr>
         <w:pStyle w:val="Heading3"/>
       </w:pPr>
-      <w:bookmarkStart w:id="45" w:name="_Toc128046854"/>
+      <w:bookmarkStart w:id="47" w:name="_Toc128046854"/>
       <w:r>
         <w:t>3</w:t>
       </w:r>
       <w:r>
         <w:t>.4 Disadvantages of the emerging practice</w:t>
       </w:r>
-      <w:bookmarkEnd w:id="45"/>
+      <w:bookmarkEnd w:id="47"/>
     </w:p>
     <w:p>
       <w:r>
@@ -6686,14 +6749,14 @@
       <w:pPr>
         <w:pStyle w:val="Heading3"/>
       </w:pPr>
-      <w:bookmarkStart w:id="46" w:name="_Toc128046855"/>
+      <w:bookmarkStart w:id="48" w:name="_Toc128046855"/>
       <w:r>
         <w:t>3</w:t>
       </w:r>
       <w:r>
         <w:t>.5 Organisational alignment</w:t>
       </w:r>
-      <w:bookmarkEnd w:id="46"/>
+      <w:bookmarkEnd w:id="48"/>
     </w:p>
     <w:p>
       <w:r>
@@ -6714,14 +6777,14 @@
       <w:pPr>
         <w:pStyle w:val="Heading3"/>
       </w:pPr>
-      <w:bookmarkStart w:id="47" w:name="_Toc128046856"/>
+      <w:bookmarkStart w:id="49" w:name="_Toc128046856"/>
       <w:r>
         <w:t>3</w:t>
       </w:r>
       <w:r>
         <w:t>.6 Business impacts</w:t>
       </w:r>
-      <w:bookmarkEnd w:id="47"/>
+      <w:bookmarkEnd w:id="49"/>
     </w:p>
     <w:p>
       <w:r>
@@ -6739,23 +6802,23 @@
       <w:pPr>
         <w:pStyle w:val="Heading2"/>
       </w:pPr>
-      <w:bookmarkStart w:id="48" w:name="_Toc128046857"/>
+      <w:bookmarkStart w:id="50" w:name="_Toc128046857"/>
       <w:r>
         <w:lastRenderedPageBreak/>
         <w:t>Feedback</w:t>
       </w:r>
-      <w:bookmarkEnd w:id="48"/>
+      <w:bookmarkEnd w:id="50"/>
     </w:p>
     <w:p/>
     <w:p>
       <w:pPr>
         <w:pStyle w:val="Heading3"/>
       </w:pPr>
-      <w:bookmarkStart w:id="49" w:name="_Toc128046858"/>
+      <w:bookmarkStart w:id="51" w:name="_Toc128046858"/>
       <w:r>
         <w:t>4.1 Feedback</w:t>
       </w:r>
-      <w:bookmarkEnd w:id="49"/>
+      <w:bookmarkEnd w:id="51"/>
     </w:p>
     <w:p>
       <w:r>
@@ -6825,7 +6888,7 @@
       <w:pPr>
         <w:pStyle w:val="Heading1"/>
       </w:pPr>
-      <w:bookmarkStart w:id="50" w:name="_Toc128046859"/>
+      <w:bookmarkStart w:id="52" w:name="_Toc128046859"/>
       <w:r>
         <w:t xml:space="preserve">Part 3 – </w:t>
       </w:r>
@@ -6836,7 +6899,7 @@
       <w:r>
         <w:t>practices</w:t>
       </w:r>
-      <w:bookmarkEnd w:id="50"/>
+      <w:bookmarkEnd w:id="52"/>
       <w:proofErr w:type="gramEnd"/>
     </w:p>
     <w:p/>
@@ -6857,7 +6920,7 @@
       <w:pPr>
         <w:pStyle w:val="Heading2"/>
       </w:pPr>
-      <w:bookmarkStart w:id="51" w:name="_Toc128046860"/>
+      <w:bookmarkStart w:id="53" w:name="_Toc128046860"/>
       <w:r>
         <w:t>1</w:t>
       </w:r>
@@ -6868,7 +6931,7 @@
       <w:r>
         <w:t>implementation</w:t>
       </w:r>
-      <w:bookmarkEnd w:id="51"/>
+      <w:bookmarkEnd w:id="53"/>
       <w:proofErr w:type="gramEnd"/>
     </w:p>
     <w:p>
@@ -7027,14 +7090,14 @@
       <w:pPr>
         <w:pStyle w:val="Heading2"/>
       </w:pPr>
-      <w:bookmarkStart w:id="52" w:name="_Toc128046861"/>
+      <w:bookmarkStart w:id="54" w:name="_Toc128046861"/>
       <w:r>
         <w:t>1</w:t>
       </w:r>
       <w:r>
         <w:t>.2 How will our organisation be impacted by the new technology?</w:t>
       </w:r>
-      <w:bookmarkEnd w:id="52"/>
+      <w:bookmarkEnd w:id="54"/>
     </w:p>
     <w:p>
       <w:r>
@@ -7692,14 +7755,14 @@
       <w:pPr>
         <w:pStyle w:val="Heading2"/>
       </w:pPr>
-      <w:bookmarkStart w:id="53" w:name="_Toc128046862"/>
+      <w:bookmarkStart w:id="55" w:name="_Toc128046862"/>
       <w:r>
         <w:t>1</w:t>
       </w:r>
       <w:r>
         <w:t>.3 Implementation Strategy</w:t>
       </w:r>
-      <w:bookmarkEnd w:id="53"/>
+      <w:bookmarkEnd w:id="55"/>
     </w:p>
     <w:p>
       <w:r>
@@ -8060,21 +8123,21 @@
       <w:pPr>
         <w:pStyle w:val="Heading2"/>
       </w:pPr>
-      <w:bookmarkStart w:id="54" w:name="_Toc128046863"/>
+      <w:bookmarkStart w:id="56" w:name="_Toc128046863"/>
       <w:r>
         <w:t>Feedback</w:t>
       </w:r>
-      <w:bookmarkEnd w:id="54"/>
+      <w:bookmarkEnd w:id="56"/>
     </w:p>
     <w:p>
       <w:pPr>
         <w:pStyle w:val="Heading3"/>
       </w:pPr>
-      <w:bookmarkStart w:id="55" w:name="_Toc128046864"/>
+      <w:bookmarkStart w:id="57" w:name="_Toc128046864"/>
       <w:r>
         <w:t>2.1 Feedback</w:t>
       </w:r>
-      <w:bookmarkEnd w:id="55"/>
+      <w:bookmarkEnd w:id="57"/>
     </w:p>
     <w:p>
       <w:r>

</xml_diff>